<commit_message>
update r child part
</commit_message>
<xml_diff>
--- a/template.docx
+++ b/template.docx
@@ -4112,7 +4112,7 @@
               <a:graphicData uri="http://schemas.openxmlformats.org/drawingml/2006/picture">
                 <pic:pic>
                   <pic:nvPicPr>
-                    <pic:cNvPr descr="template_files/figure-docx/unnamed-chunk-13-1.png" id="48" name="Picture"/>
+                    <pic:cNvPr descr="template_files/figure-docx/unnamed-chunk-14-1.png" id="48" name="Picture"/>
                     <pic:cNvPicPr>
                       <a:picLocks noChangeArrowheads="1" noChangeAspect="1"/>
                     </pic:cNvPicPr>
@@ -5659,6 +5659,276 @@
       <w:szCs w:val="32"/>
     </w:rPr>
   </w:style>
+  <w:style w:customStyle="1" w:styleId="SourceCode" w:type="paragraph">
+    <w:name w:val="Source Code"/>
+    <w:basedOn w:val="Normal"/>
+    <w:link w:val="VerbatimChar"/>
+    <w:pPr>
+      <w:wordWrap w:val="off"/>
+      <w:shd w:fill="f8f8f8" w:val="clear"/>
+    </w:pPr>
+  </w:style>
+  <w:style w:customStyle="1" w:styleId="KeywordTok" w:type="character">
+    <w:name w:val="KeywordTok"/>
+    <w:basedOn w:val="VerbatimChar"/>
+    <w:rPr>
+      <w:color w:val="204a87"/>
+      <w:shd w:fill="f8f8f8" w:val="clear"/>
+      <w:b/>
+    </w:rPr>
+  </w:style>
+  <w:style w:customStyle="1" w:styleId="DataTypeTok" w:type="character">
+    <w:name w:val="DataTypeTok"/>
+    <w:basedOn w:val="VerbatimChar"/>
+    <w:rPr>
+      <w:color w:val="204a87"/>
+      <w:shd w:fill="f8f8f8" w:val="clear"/>
+    </w:rPr>
+  </w:style>
+  <w:style w:customStyle="1" w:styleId="DecValTok" w:type="character">
+    <w:name w:val="DecValTok"/>
+    <w:basedOn w:val="VerbatimChar"/>
+    <w:rPr>
+      <w:color w:val="0000cf"/>
+      <w:shd w:fill="f8f8f8" w:val="clear"/>
+    </w:rPr>
+  </w:style>
+  <w:style w:customStyle="1" w:styleId="BaseNTok" w:type="character">
+    <w:name w:val="BaseNTok"/>
+    <w:basedOn w:val="VerbatimChar"/>
+    <w:rPr>
+      <w:color w:val="0000cf"/>
+      <w:shd w:fill="f8f8f8" w:val="clear"/>
+    </w:rPr>
+  </w:style>
+  <w:style w:customStyle="1" w:styleId="FloatTok" w:type="character">
+    <w:name w:val="FloatTok"/>
+    <w:basedOn w:val="VerbatimChar"/>
+    <w:rPr>
+      <w:color w:val="0000cf"/>
+      <w:shd w:fill="f8f8f8" w:val="clear"/>
+    </w:rPr>
+  </w:style>
+  <w:style w:customStyle="1" w:styleId="ConstantTok" w:type="character">
+    <w:name w:val="ConstantTok"/>
+    <w:basedOn w:val="VerbatimChar"/>
+    <w:rPr>
+      <w:color w:val="8f5902"/>
+      <w:shd w:fill="f8f8f8" w:val="clear"/>
+    </w:rPr>
+  </w:style>
+  <w:style w:customStyle="1" w:styleId="CharTok" w:type="character">
+    <w:name w:val="CharTok"/>
+    <w:basedOn w:val="VerbatimChar"/>
+    <w:rPr>
+      <w:color w:val="4e9a06"/>
+      <w:shd w:fill="f8f8f8" w:val="clear"/>
+    </w:rPr>
+  </w:style>
+  <w:style w:customStyle="1" w:styleId="SpecialCharTok" w:type="character">
+    <w:name w:val="SpecialCharTok"/>
+    <w:basedOn w:val="VerbatimChar"/>
+    <w:rPr>
+      <w:color w:val="ce5c00"/>
+      <w:shd w:fill="f8f8f8" w:val="clear"/>
+      <w:b/>
+    </w:rPr>
+  </w:style>
+  <w:style w:customStyle="1" w:styleId="StringTok" w:type="character">
+    <w:name w:val="StringTok"/>
+    <w:basedOn w:val="VerbatimChar"/>
+    <w:rPr>
+      <w:color w:val="4e9a06"/>
+      <w:shd w:fill="f8f8f8" w:val="clear"/>
+    </w:rPr>
+  </w:style>
+  <w:style w:customStyle="1" w:styleId="VerbatimStringTok" w:type="character">
+    <w:name w:val="VerbatimStringTok"/>
+    <w:basedOn w:val="VerbatimChar"/>
+    <w:rPr>
+      <w:color w:val="4e9a06"/>
+      <w:shd w:fill="f8f8f8" w:val="clear"/>
+    </w:rPr>
+  </w:style>
+  <w:style w:customStyle="1" w:styleId="SpecialStringTok" w:type="character">
+    <w:name w:val="SpecialStringTok"/>
+    <w:basedOn w:val="VerbatimChar"/>
+    <w:rPr>
+      <w:color w:val="4e9a06"/>
+      <w:shd w:fill="f8f8f8" w:val="clear"/>
+    </w:rPr>
+  </w:style>
+  <w:style w:customStyle="1" w:styleId="ImportTok" w:type="character">
+    <w:name w:val="ImportTok"/>
+    <w:basedOn w:val="VerbatimChar"/>
+    <w:rPr>
+      <w:shd w:fill="f8f8f8" w:val="clear"/>
+    </w:rPr>
+  </w:style>
+  <w:style w:customStyle="1" w:styleId="CommentTok" w:type="character">
+    <w:name w:val="CommentTok"/>
+    <w:basedOn w:val="VerbatimChar"/>
+    <w:rPr>
+      <w:color w:val="8f5902"/>
+      <w:shd w:fill="f8f8f8" w:val="clear"/>
+      <w:i/>
+    </w:rPr>
+  </w:style>
+  <w:style w:customStyle="1" w:styleId="DocumentationTok" w:type="character">
+    <w:name w:val="DocumentationTok"/>
+    <w:basedOn w:val="VerbatimChar"/>
+    <w:rPr>
+      <w:color w:val="8f5902"/>
+      <w:shd w:fill="f8f8f8" w:val="clear"/>
+      <w:b/>
+      <w:i/>
+    </w:rPr>
+  </w:style>
+  <w:style w:customStyle="1" w:styleId="AnnotationTok" w:type="character">
+    <w:name w:val="AnnotationTok"/>
+    <w:basedOn w:val="VerbatimChar"/>
+    <w:rPr>
+      <w:color w:val="8f5902"/>
+      <w:shd w:fill="f8f8f8" w:val="clear"/>
+      <w:b/>
+      <w:i/>
+    </w:rPr>
+  </w:style>
+  <w:style w:customStyle="1" w:styleId="CommentVarTok" w:type="character">
+    <w:name w:val="CommentVarTok"/>
+    <w:basedOn w:val="VerbatimChar"/>
+    <w:rPr>
+      <w:color w:val="8f5902"/>
+      <w:shd w:fill="f8f8f8" w:val="clear"/>
+      <w:b/>
+      <w:i/>
+    </w:rPr>
+  </w:style>
+  <w:style w:customStyle="1" w:styleId="OtherTok" w:type="character">
+    <w:name w:val="OtherTok"/>
+    <w:basedOn w:val="VerbatimChar"/>
+    <w:rPr>
+      <w:color w:val="8f5902"/>
+      <w:shd w:fill="f8f8f8" w:val="clear"/>
+    </w:rPr>
+  </w:style>
+  <w:style w:customStyle="1" w:styleId="FunctionTok" w:type="character">
+    <w:name w:val="FunctionTok"/>
+    <w:basedOn w:val="VerbatimChar"/>
+    <w:rPr>
+      <w:color w:val="204a87"/>
+      <w:shd w:fill="f8f8f8" w:val="clear"/>
+      <w:b/>
+    </w:rPr>
+  </w:style>
+  <w:style w:customStyle="1" w:styleId="VariableTok" w:type="character">
+    <w:name w:val="VariableTok"/>
+    <w:basedOn w:val="VerbatimChar"/>
+    <w:rPr>
+      <w:color w:val="000000"/>
+      <w:shd w:fill="f8f8f8" w:val="clear"/>
+    </w:rPr>
+  </w:style>
+  <w:style w:customStyle="1" w:styleId="ControlFlowTok" w:type="character">
+    <w:name w:val="ControlFlowTok"/>
+    <w:basedOn w:val="VerbatimChar"/>
+    <w:rPr>
+      <w:color w:val="204a87"/>
+      <w:shd w:fill="f8f8f8" w:val="clear"/>
+      <w:b/>
+    </w:rPr>
+  </w:style>
+  <w:style w:customStyle="1" w:styleId="OperatorTok" w:type="character">
+    <w:name w:val="OperatorTok"/>
+    <w:basedOn w:val="VerbatimChar"/>
+    <w:rPr>
+      <w:color w:val="ce5c00"/>
+      <w:shd w:fill="f8f8f8" w:val="clear"/>
+      <w:b/>
+    </w:rPr>
+  </w:style>
+  <w:style w:customStyle="1" w:styleId="BuiltInTok" w:type="character">
+    <w:name w:val="BuiltInTok"/>
+    <w:basedOn w:val="VerbatimChar"/>
+    <w:rPr>
+      <w:shd w:fill="f8f8f8" w:val="clear"/>
+    </w:rPr>
+  </w:style>
+  <w:style w:customStyle="1" w:styleId="ExtensionTok" w:type="character">
+    <w:name w:val="ExtensionTok"/>
+    <w:basedOn w:val="VerbatimChar"/>
+    <w:rPr>
+      <w:shd w:fill="f8f8f8" w:val="clear"/>
+    </w:rPr>
+  </w:style>
+  <w:style w:customStyle="1" w:styleId="PreprocessorTok" w:type="character">
+    <w:name w:val="PreprocessorTok"/>
+    <w:basedOn w:val="VerbatimChar"/>
+    <w:rPr>
+      <w:color w:val="8f5902"/>
+      <w:shd w:fill="f8f8f8" w:val="clear"/>
+      <w:i/>
+    </w:rPr>
+  </w:style>
+  <w:style w:customStyle="1" w:styleId="AttributeTok" w:type="character">
+    <w:name w:val="AttributeTok"/>
+    <w:basedOn w:val="VerbatimChar"/>
+    <w:rPr>
+      <w:color w:val="204a87"/>
+      <w:shd w:fill="f8f8f8" w:val="clear"/>
+    </w:rPr>
+  </w:style>
+  <w:style w:customStyle="1" w:styleId="RegionMarkerTok" w:type="character">
+    <w:name w:val="RegionMarkerTok"/>
+    <w:basedOn w:val="VerbatimChar"/>
+    <w:rPr>
+      <w:shd w:fill="f8f8f8" w:val="clear"/>
+    </w:rPr>
+  </w:style>
+  <w:style w:customStyle="1" w:styleId="InformationTok" w:type="character">
+    <w:name w:val="InformationTok"/>
+    <w:basedOn w:val="VerbatimChar"/>
+    <w:rPr>
+      <w:color w:val="8f5902"/>
+      <w:shd w:fill="f8f8f8" w:val="clear"/>
+      <w:b/>
+      <w:i/>
+    </w:rPr>
+  </w:style>
+  <w:style w:customStyle="1" w:styleId="WarningTok" w:type="character">
+    <w:name w:val="WarningTok"/>
+    <w:basedOn w:val="VerbatimChar"/>
+    <w:rPr>
+      <w:color w:val="8f5902"/>
+      <w:shd w:fill="f8f8f8" w:val="clear"/>
+      <w:b/>
+      <w:i/>
+    </w:rPr>
+  </w:style>
+  <w:style w:customStyle="1" w:styleId="AlertTok" w:type="character">
+    <w:name w:val="AlertTok"/>
+    <w:basedOn w:val="VerbatimChar"/>
+    <w:rPr>
+      <w:color w:val="ef2929"/>
+      <w:shd w:fill="f8f8f8" w:val="clear"/>
+    </w:rPr>
+  </w:style>
+  <w:style w:customStyle="1" w:styleId="ErrorTok" w:type="character">
+    <w:name w:val="ErrorTok"/>
+    <w:basedOn w:val="VerbatimChar"/>
+    <w:rPr>
+      <w:color w:val="a40000"/>
+      <w:shd w:fill="f8f8f8" w:val="clear"/>
+      <w:b/>
+    </w:rPr>
+  </w:style>
+  <w:style w:customStyle="1" w:styleId="NormalTok" w:type="character">
+    <w:name w:val="NormalTok"/>
+    <w:basedOn w:val="VerbatimChar"/>
+    <w:rPr>
+      <w:shd w:fill="f8f8f8" w:val="clear"/>
+    </w:rPr>
+  </w:style>
   <w:style w:type="paragraph" w:customStyle="1" w:styleId="SourceCode">
     <w:name w:val="Source Code"/>
     <w:basedOn w:val="Normal"/>

</xml_diff>